<commit_message>
responsive encuadre sections header y hero
</commit_message>
<xml_diff>
--- a/gitDeployments.docx
+++ b/gitDeployments.docx
@@ -19,6 +19,19 @@
             <w:rStyle w:val="Hipervnculo"/>
           </w:rPr>
           <w:t>https://isamagan.github.io/TPOF_Proyecto/</w:t>
+        </w:r>
+      </w:hyperlink>
+      <w:r>
+        <w:t xml:space="preserve"> </w:t>
+      </w:r>
+    </w:p>
+    <w:p>
+      <w:hyperlink r:id="rId6" w:history="1">
+        <w:r>
+          <w:rPr>
+            <w:rStyle w:val="Hipervnculo"/>
+          </w:rPr>
+          <w:t>https://github.com/isamagan/TPOF_Proyecto/deployments/activity_log?environment=github-pages</w:t>
         </w:r>
       </w:hyperlink>
       <w:r>

</xml_diff>